<commit_message>
changes to document formatting
</commit_message>
<xml_diff>
--- a/hw_01/Kickstarter Report.docx
+++ b/hw_01/Kickstarter Report.docx
@@ -2,6 +2,16 @@
 <file path=word/document.xml><?xml version="1.0" encoding="utf-8"?>
 <w:document xmlns:wpc="http://schemas.microsoft.com/office/word/2010/wordprocessingCanvas" xmlns:cx="http://schemas.microsoft.com/office/drawing/2014/chartex" xmlns:cx1="http://schemas.microsoft.com/office/drawing/2015/9/8/chartex" xmlns:cx2="http://schemas.microsoft.com/office/drawing/2015/10/21/chartex" xmlns:cx3="http://schemas.microsoft.com/office/drawing/2016/5/9/chartex" xmlns:cx4="http://schemas.microsoft.com/office/drawing/2016/5/10/chartex" xmlns:cx5="http://schemas.microsoft.com/office/drawing/2016/5/11/chartex" xmlns:cx6="http://schemas.microsoft.com/office/drawing/2016/5/12/chartex" xmlns:cx7="http://schemas.microsoft.com/office/drawing/2016/5/13/chartex" xmlns:cx8="http://schemas.microsoft.com/office/drawing/2016/5/14/chartex" xmlns:mc="http://schemas.openxmlformats.org/markup-compatibility/2006" xmlns:aink="http://schemas.microsoft.com/office/drawing/2016/ink" xmlns:am3d="http://schemas.microsoft.com/office/drawing/2017/model3d" xmlns:o="urn:schemas-microsoft-com:office:office" xmlns:r="http://schemas.openxmlformats.org/officeDocument/2006/relationships" xmlns:m="http://schemas.openxmlformats.org/officeDocument/2006/math" xmlns:v="urn:schemas-microsoft-com:vml" xmlns:wp14="http://schemas.microsoft.com/office/word/2010/wordprocessingDrawing" xmlns:wp="http://schemas.openxmlformats.org/drawingml/2006/wordprocessingDrawing" xmlns:w10="urn:schemas-microsoft-com:office:word" xmlns:w="http://schemas.openxmlformats.org/wordprocessingml/2006/main" xmlns:w14="http://schemas.microsoft.com/office/word/2010/wordml" xmlns:w15="http://schemas.microsoft.com/office/word/2012/wordml" xmlns:w16cid="http://schemas.microsoft.com/office/word/2016/wordml/cid" xmlns:w16se="http://schemas.microsoft.com/office/word/2015/wordml/symex" xmlns:wpg="http://schemas.microsoft.com/office/word/2010/wordprocessingGroup" xmlns:wpi="http://schemas.microsoft.com/office/word/2010/wordprocessingInk" xmlns:wne="http://schemas.microsoft.com/office/word/2006/wordml" xmlns:wps="http://schemas.microsoft.com/office/word/2010/wordprocessingShape" mc:Ignorable="w14 w15 w16se w16cid wp14">
   <w:body>
+    <w:p>
+      <w:pPr>
+        <w:ind w:left="720" w:hanging="360"/>
+      </w:pPr>
+    </w:p>
+    <w:p>
+      <w:pPr>
+        <w:ind w:left="720" w:hanging="360"/>
+      </w:pPr>
+    </w:p>
     <w:p>
       <w:pPr>
         <w:pStyle w:val="ListParagraph"/>
@@ -121,6 +131,11 @@
         <w:ind w:left="360"/>
       </w:pPr>
       <w:r>
+        <w:t xml:space="preserve">Personally, </w:t>
+      </w:r>
+      <w:bookmarkStart w:id="0" w:name="_GoBack"/>
+      <w:bookmarkEnd w:id="0"/>
+      <w:r>
         <w:t>I would like to see a bar chart that compares the state of projects per category, which can be filtered by country, to see how the states of projects per category in a country stack up against another.</w:t>
       </w:r>
     </w:p>
@@ -146,7 +161,15 @@
         </w:numPr>
       </w:pPr>
       <w:r>
-        <w:t>I took the liberty of updating the Date Created and Date Ended conversions into two new columns instead of updating the unix timestamps since I thought it would be easier to work with in the future.</w:t>
+        <w:t xml:space="preserve">I took the liberty of updating the Date Created and Date Ended conversions into two new columns instead of updating the </w:t>
+      </w:r>
+      <w:proofErr w:type="spellStart"/>
+      <w:r>
+        <w:t>unix</w:t>
+      </w:r>
+      <w:proofErr w:type="spellEnd"/>
+      <w:r>
+        <w:t xml:space="preserve"> timestamps since I thought it would be easier to work with in the future.</w:t>
       </w:r>
     </w:p>
     <w:p>
@@ -196,8 +219,6 @@
       <w:r>
         <w:t>Finally, although we were prompted to make a line chart for the “Date Created vs. State” pivot chart, I found that this chart did not represent my data accurately; instead, I replaced the line chart for another stacked column chart.</w:t>
       </w:r>
-      <w:bookmarkStart w:id="0" w:name="_GoBack"/>
-      <w:bookmarkEnd w:id="0"/>
     </w:p>
     <w:sectPr>
       <w:pgSz w:w="12240" w:h="15840"/>

</xml_diff>